<commit_message>
cambios en el documento de redes
</commit_message>
<xml_diff>
--- a/Documentacion/redes_y_infraestructura/diagrama_central_de_redes.docx
+++ b/Documentacion/redes_y_infraestructura/diagrama_central_de_redes.docx
@@ -2,6 +2,53 @@
 <file path=word/document.xml><?xml version="1.0" encoding="utf-8"?>
 <w:document xmlns:wpc="http://schemas.microsoft.com/office/word/2010/wordprocessingCanvas" xmlns:mc="http://schemas.openxmlformats.org/markup-compatibility/2006" xmlns:o="urn:schemas-microsoft-com:office:office" xmlns:r="http://schemas.openxmlformats.org/officeDocument/2006/relationships" xmlns:m="http://schemas.openxmlformats.org/officeDocument/2006/math" xmlns:v="urn:schemas-microsoft-com:vml" xmlns:wp14="http://schemas.microsoft.com/office/word/2010/wordprocessingDrawing" xmlns:wp="http://schemas.openxmlformats.org/drawingml/2006/wordprocessingDrawing" xmlns:w10="urn:schemas-microsoft-com:office:word" xmlns:w="http://schemas.openxmlformats.org/wordprocessingml/2006/main" xmlns:w14="http://schemas.microsoft.com/office/word/2010/wordml" xmlns:w15="http://schemas.microsoft.com/office/word/2012/wordml" xmlns:wpg="http://schemas.microsoft.com/office/word/2010/wordprocessingGroup" xmlns:wpi="http://schemas.microsoft.com/office/word/2010/wordprocessingInk" xmlns:wne="http://schemas.microsoft.com/office/word/2006/wordml" xmlns:wps="http://schemas.microsoft.com/office/word/2010/wordprocessingShape" mc:Ignorable="w14 w15 wp14">
   <w:body>
+    <w:p>
+      <w:pPr>
+        <w:widowControl w:val="0"/>
+        <w:spacing w:after="0" w:line="200" w:lineRule="exact"/>
+        <w:rPr>
+          <w:rFonts w:ascii="Calibri" w:eastAsia="Calibri" w:hAnsi="Calibri" w:cs="Times New Roman"/>
+          <w:sz w:val="20"/>
+          <w:szCs w:val="20"/>
+          <w:lang w:val="en-US"/>
+        </w:rPr>
+      </w:pPr>
+      <w:r>
+        <w:rPr>
+          <w:rFonts w:ascii="Calibri" w:eastAsia="Calibri" w:hAnsi="Calibri" w:cs="Times New Roman"/>
+          <w:sz w:val="20"/>
+          <w:szCs w:val="20"/>
+          <w:lang w:val="en-US"/>
+        </w:rPr>
+        <w:t>Diagram central de redes</w:t>
+      </w:r>
+      <w:bookmarkStart w:id="0" w:name="_GoBack"/>
+      <w:bookmarkEnd w:id="0"/>
+    </w:p>
+    <w:p>
+      <w:pPr>
+        <w:widowControl w:val="0"/>
+        <w:spacing w:after="0" w:line="200" w:lineRule="exact"/>
+        <w:rPr>
+          <w:rFonts w:ascii="Calibri" w:eastAsia="Calibri" w:hAnsi="Calibri" w:cs="Times New Roman"/>
+          <w:sz w:val="20"/>
+          <w:szCs w:val="20"/>
+          <w:lang w:val="en-US"/>
+        </w:rPr>
+      </w:pPr>
+    </w:p>
+    <w:p>
+      <w:pPr>
+        <w:widowControl w:val="0"/>
+        <w:spacing w:after="0" w:line="200" w:lineRule="exact"/>
+        <w:rPr>
+          <w:rFonts w:ascii="Calibri" w:eastAsia="Calibri" w:hAnsi="Calibri" w:cs="Times New Roman"/>
+          <w:sz w:val="20"/>
+          <w:szCs w:val="20"/>
+          <w:lang w:val="en-US"/>
+        </w:rPr>
+      </w:pPr>
+    </w:p>
     <w:p>
       <w:pPr>
         <w:widowControl w:val="0"/>
@@ -51,6 +98,7 @@
                 <w:szCs w:val="20"/>
               </w:rPr>
             </w:pPr>
+            <w:proofErr w:type="spellStart"/>
             <w:r>
               <w:rPr>
                 <w:rFonts w:ascii="Arial" w:eastAsia="Calibri" w:hAnsi="Arial" w:cs="Times New Roman"/>
@@ -71,6 +119,7 @@
               </w:rPr>
               <w:t>ea</w:t>
             </w:r>
+            <w:proofErr w:type="spellEnd"/>
             <w:r>
               <w:rPr>
                 <w:rFonts w:ascii="Arial" w:eastAsia="Calibri" w:hAnsi="Arial" w:cs="Times New Roman"/>
@@ -81,6 +130,7 @@
               </w:rPr>
               <w:t xml:space="preserve"> </w:t>
             </w:r>
+            <w:proofErr w:type="spellStart"/>
             <w:r>
               <w:rPr>
                 <w:rFonts w:ascii="Arial" w:eastAsia="Calibri" w:hAnsi="Arial" w:cs="Times New Roman"/>
@@ -122,6 +172,7 @@
               </w:rPr>
               <w:t>a</w:t>
             </w:r>
+            <w:proofErr w:type="spellEnd"/>
           </w:p>
         </w:tc>
         <w:tc>
@@ -146,6 +197,7 @@
                 <w:szCs w:val="20"/>
               </w:rPr>
             </w:pPr>
+            <w:proofErr w:type="spellStart"/>
             <w:r>
               <w:rPr>
                 <w:rFonts w:ascii="Arial" w:eastAsia="Calibri" w:hAnsi="Calibri" w:cs="Times New Roman"/>
@@ -156,6 +208,7 @@
               </w:rPr>
               <w:t>Artefacto</w:t>
             </w:r>
+            <w:proofErr w:type="spellEnd"/>
           </w:p>
         </w:tc>
       </w:tr>
@@ -188,7 +241,7 @@
               <w:rPr>
                 <w:rFonts w:ascii="Calibri" w:eastAsia="Calibri" w:hAnsi="Calibri" w:cs="Times New Roman"/>
                 <w:noProof/>
-                <w:lang w:eastAsia="es-EC"/>
+                <w:lang w:val="es-ES" w:eastAsia="es-ES"/>
               </w:rPr>
               <w:drawing>
                 <wp:inline distT="0" distB="0" distL="0" distR="0">
@@ -208,7 +261,7 @@
                           </pic:cNvPicPr>
                         </pic:nvPicPr>
                         <pic:blipFill>
-                          <a:blip r:embed="rId4">
+                          <a:blip r:embed="rId6">
                             <a:extLst>
                               <a:ext uri="{28A0092B-C50C-407E-A947-70E740481C1C}">
                                 <a14:useLocalDpi xmlns:a14="http://schemas.microsoft.com/office/drawing/2010/main" val="0"/>
@@ -310,6 +363,7 @@
                 <w:rFonts w:ascii="Arial" w:eastAsia="Arial" w:hAnsi="Arial" w:cs="Arial"/>
                 <w:sz w:val="20"/>
                 <w:szCs w:val="20"/>
+                <w:lang w:val="es-ES"/>
               </w:rPr>
             </w:pPr>
             <w:r>
@@ -319,6 +373,7 @@
                 <w:color w:val="231F20"/>
                 <w:w w:val="90"/>
                 <w:sz w:val="20"/>
+                <w:lang w:val="es-ES"/>
               </w:rPr>
               <w:t>NI-5:</w:t>
             </w:r>
@@ -330,6 +385,7 @@
                 <w:spacing w:val="-4"/>
                 <w:w w:val="90"/>
                 <w:sz w:val="20"/>
+                <w:lang w:val="es-ES"/>
               </w:rPr>
               <w:t xml:space="preserve"> </w:t>
             </w:r>
@@ -341,6 +397,7 @@
                 <w:spacing w:val="-1"/>
                 <w:w w:val="90"/>
                 <w:sz w:val="20"/>
+                <w:lang w:val="es-ES"/>
               </w:rPr>
               <w:t>Diagrama</w:t>
             </w:r>
@@ -352,6 +409,7 @@
                 <w:spacing w:val="-4"/>
                 <w:w w:val="90"/>
                 <w:sz w:val="20"/>
+                <w:lang w:val="es-ES"/>
               </w:rPr>
               <w:t xml:space="preserve"> </w:t>
             </w:r>
@@ -363,6 +421,7 @@
                 <w:spacing w:val="-2"/>
                 <w:w w:val="90"/>
                 <w:sz w:val="20"/>
+                <w:lang w:val="es-ES"/>
               </w:rPr>
               <w:t>C</w:t>
             </w:r>
@@ -374,6 +433,7 @@
                 <w:spacing w:val="-1"/>
                 <w:w w:val="90"/>
                 <w:sz w:val="20"/>
+                <w:lang w:val="es-ES"/>
               </w:rPr>
               <w:t>entral</w:t>
             </w:r>
@@ -385,6 +445,7 @@
                 <w:spacing w:val="-4"/>
                 <w:w w:val="90"/>
                 <w:sz w:val="20"/>
+                <w:lang w:val="es-ES"/>
               </w:rPr>
               <w:t xml:space="preserve"> </w:t>
             </w:r>
@@ -395,6 +456,7 @@
                 <w:color w:val="231F20"/>
                 <w:w w:val="90"/>
                 <w:sz w:val="20"/>
+                <w:lang w:val="es-ES"/>
               </w:rPr>
               <w:t>de</w:t>
             </w:r>
@@ -406,6 +468,7 @@
                 <w:spacing w:val="-4"/>
                 <w:w w:val="90"/>
                 <w:sz w:val="20"/>
+                <w:lang w:val="es-ES"/>
               </w:rPr>
               <w:t xml:space="preserve"> </w:t>
             </w:r>
@@ -416,6 +479,7 @@
                 <w:color w:val="231F20"/>
                 <w:w w:val="90"/>
                 <w:sz w:val="20"/>
+                <w:lang w:val="es-ES"/>
               </w:rPr>
               <w:t>Redes</w:t>
             </w:r>
@@ -429,6 +493,7 @@
                 <w:rFonts w:ascii="Arial" w:eastAsia="Arial" w:hAnsi="Arial" w:cs="Arial"/>
                 <w:sz w:val="20"/>
                 <w:szCs w:val="20"/>
+                <w:lang w:val="es-ES"/>
               </w:rPr>
             </w:pPr>
             <w:r>
@@ -438,6 +503,7 @@
                 <w:spacing w:val="-2"/>
                 <w:w w:val="95"/>
                 <w:sz w:val="20"/>
+                <w:lang w:val="es-ES"/>
               </w:rPr>
               <w:t>Este</w:t>
             </w:r>
@@ -448,6 +514,7 @@
                 <w:spacing w:val="2"/>
                 <w:w w:val="95"/>
                 <w:sz w:val="20"/>
+                <w:lang w:val="es-ES"/>
               </w:rPr>
               <w:t xml:space="preserve"> </w:t>
             </w:r>
@@ -458,6 +525,7 @@
                 <w:spacing w:val="-2"/>
                 <w:w w:val="95"/>
                 <w:sz w:val="20"/>
+                <w:lang w:val="es-ES"/>
               </w:rPr>
               <w:t>este</w:t>
             </w:r>
@@ -468,15 +536,17 @@
                 <w:spacing w:val="3"/>
                 <w:w w:val="95"/>
                 <w:sz w:val="20"/>
-              </w:rPr>
-              <w:t xml:space="preserve"> </w:t>
-            </w:r>
-            <w:r>
-              <w:rPr>
-                <w:rFonts w:ascii="Arial" w:eastAsia="Calibri" w:hAnsi="Arial" w:cs="Times New Roman"/>
-                <w:color w:val="231F20"/>
-                <w:w w:val="95"/>
-                <w:sz w:val="20"/>
+                <w:lang w:val="es-ES"/>
+              </w:rPr>
+              <w:t xml:space="preserve"> </w:t>
+            </w:r>
+            <w:r>
+              <w:rPr>
+                <w:rFonts w:ascii="Arial" w:eastAsia="Calibri" w:hAnsi="Arial" w:cs="Times New Roman"/>
+                <w:color w:val="231F20"/>
+                <w:w w:val="95"/>
+                <w:sz w:val="20"/>
+                <w:lang w:val="es-ES"/>
               </w:rPr>
               <w:t>es</w:t>
             </w:r>
@@ -487,15 +557,17 @@
                 <w:spacing w:val="3"/>
                 <w:w w:val="95"/>
                 <w:sz w:val="20"/>
-              </w:rPr>
-              <w:t xml:space="preserve"> </w:t>
-            </w:r>
-            <w:r>
-              <w:rPr>
-                <w:rFonts w:ascii="Arial" w:eastAsia="Calibri" w:hAnsi="Arial" w:cs="Times New Roman"/>
-                <w:color w:val="231F20"/>
-                <w:w w:val="95"/>
-                <w:sz w:val="20"/>
+                <w:lang w:val="es-ES"/>
+              </w:rPr>
+              <w:t xml:space="preserve"> </w:t>
+            </w:r>
+            <w:r>
+              <w:rPr>
+                <w:rFonts w:ascii="Arial" w:eastAsia="Calibri" w:hAnsi="Arial" w:cs="Times New Roman"/>
+                <w:color w:val="231F20"/>
+                <w:w w:val="95"/>
+                <w:sz w:val="20"/>
+                <w:lang w:val="es-ES"/>
               </w:rPr>
               <w:t>uno</w:t>
             </w:r>
@@ -506,15 +578,17 @@
                 <w:spacing w:val="2"/>
                 <w:w w:val="95"/>
                 <w:sz w:val="20"/>
-              </w:rPr>
-              <w:t xml:space="preserve"> </w:t>
-            </w:r>
-            <w:r>
-              <w:rPr>
-                <w:rFonts w:ascii="Arial" w:eastAsia="Calibri" w:hAnsi="Arial" w:cs="Times New Roman"/>
-                <w:color w:val="231F20"/>
-                <w:w w:val="95"/>
-                <w:sz w:val="20"/>
+                <w:lang w:val="es-ES"/>
+              </w:rPr>
+              <w:t xml:space="preserve"> </w:t>
+            </w:r>
+            <w:r>
+              <w:rPr>
+                <w:rFonts w:ascii="Arial" w:eastAsia="Calibri" w:hAnsi="Arial" w:cs="Times New Roman"/>
+                <w:color w:val="231F20"/>
+                <w:w w:val="95"/>
+                <w:sz w:val="20"/>
+                <w:lang w:val="es-ES"/>
               </w:rPr>
               <w:t>de</w:t>
             </w:r>
@@ -525,15 +599,17 @@
                 <w:spacing w:val="3"/>
                 <w:w w:val="95"/>
                 <w:sz w:val="20"/>
-              </w:rPr>
-              <w:t xml:space="preserve"> </w:t>
-            </w:r>
-            <w:r>
-              <w:rPr>
-                <w:rFonts w:ascii="Arial" w:eastAsia="Calibri" w:hAnsi="Arial" w:cs="Times New Roman"/>
-                <w:color w:val="231F20"/>
-                <w:w w:val="95"/>
-                <w:sz w:val="20"/>
+                <w:lang w:val="es-ES"/>
+              </w:rPr>
+              <w:t xml:space="preserve"> </w:t>
+            </w:r>
+            <w:r>
+              <w:rPr>
+                <w:rFonts w:ascii="Arial" w:eastAsia="Calibri" w:hAnsi="Arial" w:cs="Times New Roman"/>
+                <w:color w:val="231F20"/>
+                <w:w w:val="95"/>
+                <w:sz w:val="20"/>
+                <w:lang w:val="es-ES"/>
               </w:rPr>
               <w:t>los</w:t>
             </w:r>
@@ -544,15 +620,17 @@
                 <w:spacing w:val="3"/>
                 <w:w w:val="95"/>
                 <w:sz w:val="20"/>
-              </w:rPr>
-              <w:t xml:space="preserve"> </w:t>
-            </w:r>
-            <w:r>
-              <w:rPr>
-                <w:rFonts w:ascii="Arial" w:eastAsia="Calibri" w:hAnsi="Arial" w:cs="Times New Roman"/>
-                <w:color w:val="231F20"/>
-                <w:w w:val="95"/>
-                <w:sz w:val="20"/>
+                <w:lang w:val="es-ES"/>
+              </w:rPr>
+              <w:t xml:space="preserve"> </w:t>
+            </w:r>
+            <w:r>
+              <w:rPr>
+                <w:rFonts w:ascii="Arial" w:eastAsia="Calibri" w:hAnsi="Arial" w:cs="Times New Roman"/>
+                <w:color w:val="231F20"/>
+                <w:w w:val="95"/>
+                <w:sz w:val="20"/>
+                <w:lang w:val="es-ES"/>
               </w:rPr>
               <w:t>artefactos</w:t>
             </w:r>
@@ -563,15 +641,17 @@
                 <w:spacing w:val="3"/>
                 <w:w w:val="95"/>
                 <w:sz w:val="20"/>
-              </w:rPr>
-              <w:t xml:space="preserve"> </w:t>
-            </w:r>
-            <w:r>
-              <w:rPr>
-                <w:rFonts w:ascii="Arial" w:eastAsia="Calibri" w:hAnsi="Arial" w:cs="Times New Roman"/>
-                <w:color w:val="231F20"/>
-                <w:w w:val="95"/>
-                <w:sz w:val="20"/>
+                <w:lang w:val="es-ES"/>
+              </w:rPr>
+              <w:t xml:space="preserve"> </w:t>
+            </w:r>
+            <w:r>
+              <w:rPr>
+                <w:rFonts w:ascii="Arial" w:eastAsia="Calibri" w:hAnsi="Arial" w:cs="Times New Roman"/>
+                <w:color w:val="231F20"/>
+                <w:w w:val="95"/>
+                <w:sz w:val="20"/>
+                <w:lang w:val="es-ES"/>
               </w:rPr>
               <w:t>mapas</w:t>
             </w:r>
@@ -582,15 +662,17 @@
                 <w:spacing w:val="2"/>
                 <w:w w:val="95"/>
                 <w:sz w:val="20"/>
-              </w:rPr>
-              <w:t xml:space="preserve"> </w:t>
-            </w:r>
-            <w:r>
-              <w:rPr>
-                <w:rFonts w:ascii="Arial" w:eastAsia="Calibri" w:hAnsi="Arial" w:cs="Times New Roman"/>
-                <w:color w:val="231F20"/>
-                <w:w w:val="95"/>
-                <w:sz w:val="20"/>
+                <w:lang w:val="es-ES"/>
+              </w:rPr>
+              <w:t xml:space="preserve"> </w:t>
+            </w:r>
+            <w:r>
+              <w:rPr>
+                <w:rFonts w:ascii="Arial" w:eastAsia="Calibri" w:hAnsi="Arial" w:cs="Times New Roman"/>
+                <w:color w:val="231F20"/>
+                <w:w w:val="95"/>
+                <w:sz w:val="20"/>
+                <w:lang w:val="es-ES"/>
               </w:rPr>
               <w:t>importantes</w:t>
             </w:r>
@@ -601,15 +683,17 @@
                 <w:spacing w:val="3"/>
                 <w:w w:val="95"/>
                 <w:sz w:val="20"/>
-              </w:rPr>
-              <w:t xml:space="preserve"> </w:t>
-            </w:r>
-            <w:r>
-              <w:rPr>
-                <w:rFonts w:ascii="Arial" w:eastAsia="Calibri" w:hAnsi="Arial" w:cs="Times New Roman"/>
-                <w:color w:val="231F20"/>
-                <w:w w:val="95"/>
-                <w:sz w:val="20"/>
+                <w:lang w:val="es-ES"/>
+              </w:rPr>
+              <w:t xml:space="preserve"> </w:t>
+            </w:r>
+            <w:r>
+              <w:rPr>
+                <w:rFonts w:ascii="Arial" w:eastAsia="Calibri" w:hAnsi="Arial" w:cs="Times New Roman"/>
+                <w:color w:val="231F20"/>
+                <w:w w:val="95"/>
+                <w:sz w:val="20"/>
+                <w:lang w:val="es-ES"/>
               </w:rPr>
               <w:t>del</w:t>
             </w:r>
@@ -620,6 +704,7 @@
                 <w:spacing w:val="27"/>
                 <w:w w:val="97"/>
                 <w:sz w:val="20"/>
+                <w:lang w:val="es-ES"/>
               </w:rPr>
               <w:t xml:space="preserve"> </w:t>
             </w:r>
@@ -630,6 +715,7 @@
                 <w:spacing w:val="-2"/>
                 <w:w w:val="95"/>
                 <w:sz w:val="20"/>
+                <w:lang w:val="es-ES"/>
               </w:rPr>
               <w:t>c</w:t>
             </w:r>
@@ -640,6 +726,7 @@
                 <w:spacing w:val="-1"/>
                 <w:w w:val="95"/>
                 <w:sz w:val="20"/>
+                <w:lang w:val="es-ES"/>
               </w:rPr>
               <w:t>entro</w:t>
             </w:r>
@@ -650,15 +737,17 @@
                 <w:spacing w:val="-27"/>
                 <w:w w:val="95"/>
                 <w:sz w:val="20"/>
-              </w:rPr>
-              <w:t xml:space="preserve"> </w:t>
-            </w:r>
-            <w:r>
-              <w:rPr>
-                <w:rFonts w:ascii="Arial" w:eastAsia="Calibri" w:hAnsi="Arial" w:cs="Times New Roman"/>
-                <w:color w:val="231F20"/>
-                <w:w w:val="95"/>
-                <w:sz w:val="20"/>
+                <w:lang w:val="es-ES"/>
+              </w:rPr>
+              <w:t xml:space="preserve"> </w:t>
+            </w:r>
+            <w:r>
+              <w:rPr>
+                <w:rFonts w:ascii="Arial" w:eastAsia="Calibri" w:hAnsi="Arial" w:cs="Times New Roman"/>
+                <w:color w:val="231F20"/>
+                <w:w w:val="95"/>
+                <w:sz w:val="20"/>
+                <w:lang w:val="es-ES"/>
               </w:rPr>
               <w:t>de</w:t>
             </w:r>
@@ -669,6 +758,7 @@
                 <w:spacing w:val="-26"/>
                 <w:w w:val="95"/>
                 <w:sz w:val="20"/>
+                <w:lang w:val="es-ES"/>
               </w:rPr>
               <w:t xml:space="preserve"> </w:t>
             </w:r>
@@ -679,6 +769,7 @@
                 <w:spacing w:val="-1"/>
                 <w:w w:val="95"/>
                 <w:sz w:val="20"/>
+                <w:lang w:val="es-ES"/>
               </w:rPr>
               <w:t>r</w:t>
             </w:r>
@@ -689,6 +780,7 @@
                 <w:spacing w:val="-2"/>
                 <w:w w:val="95"/>
                 <w:sz w:val="20"/>
+                <w:lang w:val="es-ES"/>
               </w:rPr>
               <w:t>edes.</w:t>
             </w:r>
@@ -699,6 +791,7 @@
                 <w:spacing w:val="-27"/>
                 <w:w w:val="95"/>
                 <w:sz w:val="20"/>
+                <w:lang w:val="es-ES"/>
               </w:rPr>
               <w:t xml:space="preserve"> </w:t>
             </w:r>
@@ -709,6 +802,7 @@
                 <w:spacing w:val="-2"/>
                 <w:w w:val="95"/>
                 <w:sz w:val="20"/>
+                <w:lang w:val="es-ES"/>
               </w:rPr>
               <w:t>Este</w:t>
             </w:r>
@@ -719,6 +813,7 @@
                 <w:spacing w:val="-26"/>
                 <w:w w:val="95"/>
                 <w:sz w:val="20"/>
+                <w:lang w:val="es-ES"/>
               </w:rPr>
               <w:t xml:space="preserve"> </w:t>
             </w:r>
@@ -729,6 +824,7 @@
                 <w:spacing w:val="-1"/>
                 <w:w w:val="95"/>
                 <w:sz w:val="20"/>
+                <w:lang w:val="es-ES"/>
               </w:rPr>
               <w:t>diagr</w:t>
             </w:r>
@@ -739,6 +835,7 @@
                 <w:spacing w:val="-2"/>
                 <w:w w:val="95"/>
                 <w:sz w:val="20"/>
+                <w:lang w:val="es-ES"/>
               </w:rPr>
               <w:t>ama</w:t>
             </w:r>
@@ -749,15 +846,17 @@
                 <w:spacing w:val="-26"/>
                 <w:w w:val="95"/>
                 <w:sz w:val="20"/>
-              </w:rPr>
-              <w:t xml:space="preserve"> </w:t>
-            </w:r>
-            <w:r>
-              <w:rPr>
-                <w:rFonts w:ascii="Arial" w:eastAsia="Calibri" w:hAnsi="Arial" w:cs="Times New Roman"/>
-                <w:color w:val="231F20"/>
-                <w:w w:val="95"/>
-                <w:sz w:val="20"/>
+                <w:lang w:val="es-ES"/>
+              </w:rPr>
+              <w:t xml:space="preserve"> </w:t>
+            </w:r>
+            <w:r>
+              <w:rPr>
+                <w:rFonts w:ascii="Arial" w:eastAsia="Calibri" w:hAnsi="Arial" w:cs="Times New Roman"/>
+                <w:color w:val="231F20"/>
+                <w:w w:val="95"/>
+                <w:sz w:val="20"/>
+                <w:lang w:val="es-ES"/>
               </w:rPr>
               <w:t>puede</w:t>
             </w:r>
@@ -768,15 +867,17 @@
                 <w:spacing w:val="-27"/>
                 <w:w w:val="95"/>
                 <w:sz w:val="20"/>
-              </w:rPr>
-              <w:t xml:space="preserve"> </w:t>
-            </w:r>
-            <w:r>
-              <w:rPr>
-                <w:rFonts w:ascii="Arial" w:eastAsia="Calibri" w:hAnsi="Arial" w:cs="Times New Roman"/>
-                <w:color w:val="231F20"/>
-                <w:w w:val="95"/>
-                <w:sz w:val="20"/>
+                <w:lang w:val="es-ES"/>
+              </w:rPr>
+              <w:t xml:space="preserve"> </w:t>
+            </w:r>
+            <w:r>
+              <w:rPr>
+                <w:rFonts w:ascii="Arial" w:eastAsia="Calibri" w:hAnsi="Arial" w:cs="Times New Roman"/>
+                <w:color w:val="231F20"/>
+                <w:w w:val="95"/>
+                <w:sz w:val="20"/>
+                <w:lang w:val="es-ES"/>
               </w:rPr>
               <w:t>ser</w:t>
             </w:r>
@@ -787,15 +888,17 @@
                 <w:spacing w:val="-26"/>
                 <w:w w:val="95"/>
                 <w:sz w:val="20"/>
-              </w:rPr>
-              <w:t xml:space="preserve"> </w:t>
-            </w:r>
-            <w:r>
-              <w:rPr>
-                <w:rFonts w:ascii="Arial" w:eastAsia="Calibri" w:hAnsi="Arial" w:cs="Times New Roman"/>
-                <w:color w:val="231F20"/>
-                <w:w w:val="95"/>
-                <w:sz w:val="20"/>
+                <w:lang w:val="es-ES"/>
+              </w:rPr>
+              <w:t xml:space="preserve"> </w:t>
+            </w:r>
+            <w:r>
+              <w:rPr>
+                <w:rFonts w:ascii="Arial" w:eastAsia="Calibri" w:hAnsi="Arial" w:cs="Times New Roman"/>
+                <w:color w:val="231F20"/>
+                <w:w w:val="95"/>
+                <w:sz w:val="20"/>
+                <w:lang w:val="es-ES"/>
               </w:rPr>
               <w:t>parte</w:t>
             </w:r>
@@ -806,15 +909,17 @@
                 <w:spacing w:val="-27"/>
                 <w:w w:val="95"/>
                 <w:sz w:val="20"/>
-              </w:rPr>
-              <w:t xml:space="preserve"> </w:t>
-            </w:r>
-            <w:r>
-              <w:rPr>
-                <w:rFonts w:ascii="Arial" w:eastAsia="Calibri" w:hAnsi="Arial" w:cs="Times New Roman"/>
-                <w:color w:val="231F20"/>
-                <w:w w:val="95"/>
-                <w:sz w:val="20"/>
+                <w:lang w:val="es-ES"/>
+              </w:rPr>
+              <w:t xml:space="preserve"> </w:t>
+            </w:r>
+            <w:r>
+              <w:rPr>
+                <w:rFonts w:ascii="Arial" w:eastAsia="Calibri" w:hAnsi="Arial" w:cs="Times New Roman"/>
+                <w:color w:val="231F20"/>
+                <w:w w:val="95"/>
+                <w:sz w:val="20"/>
+                <w:lang w:val="es-ES"/>
               </w:rPr>
               <w:t>del</w:t>
             </w:r>
@@ -825,6 +930,7 @@
                 <w:spacing w:val="-26"/>
                 <w:w w:val="95"/>
                 <w:sz w:val="20"/>
+                <w:lang w:val="es-ES"/>
               </w:rPr>
               <w:t xml:space="preserve"> </w:t>
             </w:r>
@@ -835,6 +941,7 @@
                 <w:spacing w:val="-2"/>
                 <w:w w:val="95"/>
                 <w:sz w:val="20"/>
+                <w:lang w:val="es-ES"/>
               </w:rPr>
               <w:t>c</w:t>
             </w:r>
@@ -845,6 +952,7 @@
                 <w:spacing w:val="-1"/>
                 <w:w w:val="95"/>
                 <w:sz w:val="20"/>
+                <w:lang w:val="es-ES"/>
               </w:rPr>
               <w:t>onjunto</w:t>
             </w:r>
@@ -855,15 +963,17 @@
                 <w:spacing w:val="29"/>
                 <w:w w:val="98"/>
                 <w:sz w:val="20"/>
-              </w:rPr>
-              <w:t xml:space="preserve"> </w:t>
-            </w:r>
-            <w:r>
-              <w:rPr>
-                <w:rFonts w:ascii="Arial" w:eastAsia="Calibri" w:hAnsi="Arial" w:cs="Times New Roman"/>
-                <w:color w:val="231F20"/>
-                <w:w w:val="95"/>
-                <w:sz w:val="20"/>
+                <w:lang w:val="es-ES"/>
+              </w:rPr>
+              <w:t xml:space="preserve"> </w:t>
+            </w:r>
+            <w:r>
+              <w:rPr>
+                <w:rFonts w:ascii="Arial" w:eastAsia="Calibri" w:hAnsi="Arial" w:cs="Times New Roman"/>
+                <w:color w:val="231F20"/>
+                <w:w w:val="95"/>
+                <w:sz w:val="20"/>
+                <w:lang w:val="es-ES"/>
               </w:rPr>
               <w:t>de</w:t>
             </w:r>
@@ -874,15 +984,17 @@
                 <w:spacing w:val="-9"/>
                 <w:w w:val="95"/>
                 <w:sz w:val="20"/>
-              </w:rPr>
-              <w:t xml:space="preserve"> </w:t>
-            </w:r>
-            <w:r>
-              <w:rPr>
-                <w:rFonts w:ascii="Arial" w:eastAsia="Calibri" w:hAnsi="Arial" w:cs="Times New Roman"/>
-                <w:color w:val="231F20"/>
-                <w:w w:val="95"/>
-                <w:sz w:val="20"/>
+                <w:lang w:val="es-ES"/>
+              </w:rPr>
+              <w:t xml:space="preserve"> </w:t>
+            </w:r>
+            <w:r>
+              <w:rPr>
+                <w:rFonts w:ascii="Arial" w:eastAsia="Calibri" w:hAnsi="Arial" w:cs="Times New Roman"/>
+                <w:color w:val="231F20"/>
+                <w:w w:val="95"/>
+                <w:sz w:val="20"/>
+                <w:lang w:val="es-ES"/>
               </w:rPr>
               <w:t>planos</w:t>
             </w:r>
@@ -893,6 +1005,7 @@
                 <w:spacing w:val="-9"/>
                 <w:w w:val="95"/>
                 <w:sz w:val="20"/>
+                <w:lang w:val="es-ES"/>
               </w:rPr>
               <w:t xml:space="preserve"> </w:t>
             </w:r>
@@ -903,6 +1016,7 @@
                 <w:spacing w:val="-1"/>
                 <w:w w:val="95"/>
                 <w:sz w:val="20"/>
+                <w:lang w:val="es-ES"/>
               </w:rPr>
               <w:t>pr</w:t>
             </w:r>
@@ -913,6 +1027,7 @@
                 <w:spacing w:val="-2"/>
                 <w:w w:val="95"/>
                 <w:sz w:val="20"/>
+                <w:lang w:val="es-ES"/>
               </w:rPr>
               <w:t>esen</w:t>
             </w:r>
@@ -923,6 +1038,7 @@
                 <w:spacing w:val="-1"/>
                 <w:w w:val="95"/>
                 <w:sz w:val="20"/>
+                <w:lang w:val="es-ES"/>
               </w:rPr>
               <w:t>tados</w:t>
             </w:r>
@@ -933,15 +1049,17 @@
                 <w:spacing w:val="-9"/>
                 <w:w w:val="95"/>
                 <w:sz w:val="20"/>
-              </w:rPr>
-              <w:t xml:space="preserve"> </w:t>
-            </w:r>
-            <w:r>
-              <w:rPr>
-                <w:rFonts w:ascii="Arial" w:eastAsia="Calibri" w:hAnsi="Arial" w:cs="Times New Roman"/>
-                <w:color w:val="231F20"/>
-                <w:w w:val="95"/>
-                <w:sz w:val="20"/>
+                <w:lang w:val="es-ES"/>
+              </w:rPr>
+              <w:t xml:space="preserve"> </w:t>
+            </w:r>
+            <w:r>
+              <w:rPr>
+                <w:rFonts w:ascii="Arial" w:eastAsia="Calibri" w:hAnsi="Arial" w:cs="Times New Roman"/>
+                <w:color w:val="231F20"/>
+                <w:w w:val="95"/>
+                <w:sz w:val="20"/>
+                <w:lang w:val="es-ES"/>
               </w:rPr>
               <w:t>en</w:t>
             </w:r>
@@ -952,15 +1070,17 @@
                 <w:spacing w:val="-9"/>
                 <w:w w:val="95"/>
                 <w:sz w:val="20"/>
-              </w:rPr>
-              <w:t xml:space="preserve"> </w:t>
-            </w:r>
-            <w:r>
-              <w:rPr>
-                <w:rFonts w:ascii="Arial" w:eastAsia="Calibri" w:hAnsi="Arial" w:cs="Times New Roman"/>
-                <w:color w:val="231F20"/>
-                <w:w w:val="95"/>
-                <w:sz w:val="20"/>
+                <w:lang w:val="es-ES"/>
+              </w:rPr>
+              <w:t xml:space="preserve"> </w:t>
+            </w:r>
+            <w:r>
+              <w:rPr>
+                <w:rFonts w:ascii="Arial" w:eastAsia="Calibri" w:hAnsi="Arial" w:cs="Times New Roman"/>
+                <w:color w:val="231F20"/>
+                <w:w w:val="95"/>
+                <w:sz w:val="20"/>
+                <w:lang w:val="es-ES"/>
               </w:rPr>
               <w:t>el</w:t>
             </w:r>
@@ -971,15 +1091,17 @@
                 <w:spacing w:val="-9"/>
                 <w:w w:val="95"/>
                 <w:sz w:val="20"/>
-              </w:rPr>
-              <w:t xml:space="preserve"> </w:t>
-            </w:r>
-            <w:r>
-              <w:rPr>
-                <w:rFonts w:ascii="Arial" w:eastAsia="Calibri" w:hAnsi="Arial" w:cs="Times New Roman"/>
-                <w:color w:val="231F20"/>
-                <w:w w:val="95"/>
-                <w:sz w:val="20"/>
+                <w:lang w:val="es-ES"/>
+              </w:rPr>
+              <w:t xml:space="preserve"> </w:t>
+            </w:r>
+            <w:r>
+              <w:rPr>
+                <w:rFonts w:ascii="Arial" w:eastAsia="Calibri" w:hAnsi="Arial" w:cs="Times New Roman"/>
+                <w:color w:val="231F20"/>
+                <w:w w:val="95"/>
+                <w:sz w:val="20"/>
+                <w:lang w:val="es-ES"/>
               </w:rPr>
               <w:t>artefacto</w:t>
             </w:r>
@@ -990,15 +1112,17 @@
                 <w:spacing w:val="-9"/>
                 <w:w w:val="95"/>
                 <w:sz w:val="20"/>
-              </w:rPr>
-              <w:t xml:space="preserve"> </w:t>
-            </w:r>
-            <w:r>
-              <w:rPr>
-                <w:rFonts w:ascii="Arial" w:eastAsia="Calibri" w:hAnsi="Arial" w:cs="Times New Roman"/>
-                <w:color w:val="231F20"/>
-                <w:w w:val="95"/>
-                <w:sz w:val="20"/>
+                <w:lang w:val="es-ES"/>
+              </w:rPr>
+              <w:t xml:space="preserve"> </w:t>
+            </w:r>
+            <w:r>
+              <w:rPr>
+                <w:rFonts w:ascii="Arial" w:eastAsia="Calibri" w:hAnsi="Arial" w:cs="Times New Roman"/>
+                <w:color w:val="231F20"/>
+                <w:w w:val="95"/>
+                <w:sz w:val="20"/>
+                <w:lang w:val="es-ES"/>
               </w:rPr>
               <w:t>NI-4</w:t>
             </w:r>
@@ -1009,15 +1133,17 @@
                 <w:spacing w:val="-9"/>
                 <w:w w:val="95"/>
                 <w:sz w:val="20"/>
-              </w:rPr>
-              <w:t xml:space="preserve"> </w:t>
-            </w:r>
-            <w:r>
-              <w:rPr>
-                <w:rFonts w:ascii="Arial" w:eastAsia="Calibri" w:hAnsi="Arial" w:cs="Times New Roman"/>
-                <w:color w:val="231F20"/>
-                <w:w w:val="95"/>
-                <w:sz w:val="20"/>
+                <w:lang w:val="es-ES"/>
+              </w:rPr>
+              <w:t xml:space="preserve"> </w:t>
+            </w:r>
+            <w:r>
+              <w:rPr>
+                <w:rFonts w:ascii="Arial" w:eastAsia="Calibri" w:hAnsi="Arial" w:cs="Times New Roman"/>
+                <w:color w:val="231F20"/>
+                <w:w w:val="95"/>
+                <w:sz w:val="20"/>
+                <w:lang w:val="es-ES"/>
               </w:rPr>
               <w:t>y</w:t>
             </w:r>
@@ -1028,15 +1154,17 @@
                 <w:spacing w:val="-8"/>
                 <w:w w:val="95"/>
                 <w:sz w:val="20"/>
-              </w:rPr>
-              <w:t xml:space="preserve"> </w:t>
-            </w:r>
-            <w:r>
-              <w:rPr>
-                <w:rFonts w:ascii="Arial" w:eastAsia="Calibri" w:hAnsi="Arial" w:cs="Times New Roman"/>
-                <w:color w:val="231F20"/>
-                <w:w w:val="95"/>
-                <w:sz w:val="20"/>
+                <w:lang w:val="es-ES"/>
+              </w:rPr>
+              <w:t xml:space="preserve"> </w:t>
+            </w:r>
+            <w:r>
+              <w:rPr>
+                <w:rFonts w:ascii="Arial" w:eastAsia="Calibri" w:hAnsi="Arial" w:cs="Times New Roman"/>
+                <w:color w:val="231F20"/>
+                <w:w w:val="95"/>
+                <w:sz w:val="20"/>
+                <w:lang w:val="es-ES"/>
               </w:rPr>
               <w:t>es</w:t>
             </w:r>
@@ -1047,6 +1175,7 @@
                 <w:spacing w:val="-9"/>
                 <w:w w:val="95"/>
                 <w:sz w:val="20"/>
+                <w:lang w:val="es-ES"/>
               </w:rPr>
               <w:t xml:space="preserve"> </w:t>
             </w:r>
@@ -1057,6 +1186,7 @@
                 <w:spacing w:val="-1"/>
                 <w:w w:val="95"/>
                 <w:sz w:val="20"/>
+                <w:lang w:val="es-ES"/>
               </w:rPr>
               <w:t>mantenido</w:t>
             </w:r>
@@ -1067,6 +1197,7 @@
                 <w:spacing w:val="33"/>
                 <w:w w:val="98"/>
                 <w:sz w:val="20"/>
+                <w:lang w:val="es-ES"/>
               </w:rPr>
               <w:t xml:space="preserve"> </w:t>
             </w:r>
@@ -1077,6 +1208,7 @@
                 <w:spacing w:val="-2"/>
                 <w:w w:val="95"/>
                 <w:sz w:val="20"/>
+                <w:lang w:val="es-ES"/>
               </w:rPr>
               <w:t>elec</w:t>
             </w:r>
@@ -1087,6 +1219,7 @@
                 <w:spacing w:val="-1"/>
                 <w:w w:val="95"/>
                 <w:sz w:val="20"/>
+                <w:lang w:val="es-ES"/>
               </w:rPr>
               <w:t>trónicament</w:t>
             </w:r>
@@ -1097,6 +1230,7 @@
                 <w:spacing w:val="-2"/>
                 <w:w w:val="95"/>
                 <w:sz w:val="20"/>
+                <w:lang w:val="es-ES"/>
               </w:rPr>
               <w:t>e</w:t>
             </w:r>
@@ -1107,6 +1241,7 @@
                 <w:spacing w:val="-15"/>
                 <w:w w:val="95"/>
                 <w:sz w:val="20"/>
+                <w:lang w:val="es-ES"/>
               </w:rPr>
               <w:t xml:space="preserve"> </w:t>
             </w:r>
@@ -1117,6 +1252,7 @@
                 <w:spacing w:val="-1"/>
                 <w:w w:val="95"/>
                 <w:sz w:val="20"/>
+                <w:lang w:val="es-ES"/>
               </w:rPr>
               <w:t>par</w:t>
             </w:r>
@@ -1127,6 +1263,7 @@
                 <w:spacing w:val="-2"/>
                 <w:w w:val="95"/>
                 <w:sz w:val="20"/>
+                <w:lang w:val="es-ES"/>
               </w:rPr>
               <w:t>a</w:t>
             </w:r>
@@ -1137,15 +1274,17 @@
                 <w:spacing w:val="-14"/>
                 <w:w w:val="95"/>
                 <w:sz w:val="20"/>
-              </w:rPr>
-              <w:t xml:space="preserve"> </w:t>
-            </w:r>
-            <w:r>
-              <w:rPr>
-                <w:rFonts w:ascii="Arial" w:eastAsia="Calibri" w:hAnsi="Arial" w:cs="Times New Roman"/>
-                <w:color w:val="231F20"/>
-                <w:w w:val="95"/>
-                <w:sz w:val="20"/>
+                <w:lang w:val="es-ES"/>
+              </w:rPr>
+              <w:t xml:space="preserve"> </w:t>
+            </w:r>
+            <w:r>
+              <w:rPr>
+                <w:rFonts w:ascii="Arial" w:eastAsia="Calibri" w:hAnsi="Arial" w:cs="Times New Roman"/>
+                <w:color w:val="231F20"/>
+                <w:w w:val="95"/>
+                <w:sz w:val="20"/>
+                <w:lang w:val="es-ES"/>
               </w:rPr>
               <w:t>soportar</w:t>
             </w:r>
@@ -1156,15 +1295,17 @@
                 <w:spacing w:val="-15"/>
                 <w:w w:val="95"/>
                 <w:sz w:val="20"/>
-              </w:rPr>
-              <w:t xml:space="preserve"> </w:t>
-            </w:r>
-            <w:r>
-              <w:rPr>
-                <w:rFonts w:ascii="Arial" w:eastAsia="Calibri" w:hAnsi="Arial" w:cs="Times New Roman"/>
-                <w:color w:val="231F20"/>
-                <w:w w:val="95"/>
-                <w:sz w:val="20"/>
+                <w:lang w:val="es-ES"/>
+              </w:rPr>
+              <w:t xml:space="preserve"> </w:t>
+            </w:r>
+            <w:r>
+              <w:rPr>
+                <w:rFonts w:ascii="Arial" w:eastAsia="Calibri" w:hAnsi="Arial" w:cs="Times New Roman"/>
+                <w:color w:val="231F20"/>
+                <w:w w:val="95"/>
+                <w:sz w:val="20"/>
+                <w:lang w:val="es-ES"/>
               </w:rPr>
               <w:t>los</w:t>
             </w:r>
@@ -1175,6 +1316,7 @@
                 <w:spacing w:val="-14"/>
                 <w:w w:val="95"/>
                 <w:sz w:val="20"/>
+                <w:lang w:val="es-ES"/>
               </w:rPr>
               <w:t xml:space="preserve"> </w:t>
             </w:r>
@@ -1185,6 +1327,7 @@
                 <w:spacing w:val="-1"/>
                 <w:w w:val="95"/>
                 <w:sz w:val="20"/>
+                <w:lang w:val="es-ES"/>
               </w:rPr>
               <w:t>numer</w:t>
             </w:r>
@@ -1195,6 +1338,7 @@
                 <w:spacing w:val="-2"/>
                 <w:w w:val="95"/>
                 <w:sz w:val="20"/>
+                <w:lang w:val="es-ES"/>
               </w:rPr>
               <w:t>osos</w:t>
             </w:r>
@@ -1205,15 +1349,17 @@
                 <w:spacing w:val="-14"/>
                 <w:w w:val="95"/>
                 <w:sz w:val="20"/>
-              </w:rPr>
-              <w:t xml:space="preserve"> </w:t>
-            </w:r>
-            <w:r>
-              <w:rPr>
-                <w:rFonts w:ascii="Arial" w:eastAsia="Calibri" w:hAnsi="Arial" w:cs="Times New Roman"/>
-                <w:color w:val="231F20"/>
-                <w:w w:val="95"/>
-                <w:sz w:val="20"/>
+                <w:lang w:val="es-ES"/>
+              </w:rPr>
+              <w:t xml:space="preserve"> </w:t>
+            </w:r>
+            <w:r>
+              <w:rPr>
+                <w:rFonts w:ascii="Arial" w:eastAsia="Calibri" w:hAnsi="Arial" w:cs="Times New Roman"/>
+                <w:color w:val="231F20"/>
+                <w:w w:val="95"/>
+                <w:sz w:val="20"/>
+                <w:lang w:val="es-ES"/>
               </w:rPr>
               <w:t>cambios</w:t>
             </w:r>
@@ -1224,15 +1370,17 @@
                 <w:spacing w:val="-15"/>
                 <w:w w:val="95"/>
                 <w:sz w:val="20"/>
-              </w:rPr>
-              <w:t xml:space="preserve"> </w:t>
-            </w:r>
-            <w:r>
-              <w:rPr>
-                <w:rFonts w:ascii="Arial" w:eastAsia="Calibri" w:hAnsi="Arial" w:cs="Times New Roman"/>
-                <w:color w:val="231F20"/>
-                <w:w w:val="95"/>
-                <w:sz w:val="20"/>
+                <w:lang w:val="es-ES"/>
+              </w:rPr>
+              <w:t xml:space="preserve"> </w:t>
+            </w:r>
+            <w:r>
+              <w:rPr>
+                <w:rFonts w:ascii="Arial" w:eastAsia="Calibri" w:hAnsi="Arial" w:cs="Times New Roman"/>
+                <w:color w:val="231F20"/>
+                <w:w w:val="95"/>
+                <w:sz w:val="20"/>
+                <w:lang w:val="es-ES"/>
               </w:rPr>
               <w:t>en</w:t>
             </w:r>
@@ -1243,15 +1391,17 @@
                 <w:spacing w:val="54"/>
                 <w:w w:val="94"/>
                 <w:sz w:val="20"/>
-              </w:rPr>
-              <w:t xml:space="preserve"> </w:t>
-            </w:r>
-            <w:r>
-              <w:rPr>
-                <w:rFonts w:ascii="Arial" w:eastAsia="Calibri" w:hAnsi="Arial" w:cs="Times New Roman"/>
-                <w:color w:val="231F20"/>
-                <w:w w:val="95"/>
-                <w:sz w:val="20"/>
+                <w:lang w:val="es-ES"/>
+              </w:rPr>
+              <w:t xml:space="preserve"> </w:t>
+            </w:r>
+            <w:r>
+              <w:rPr>
+                <w:rFonts w:ascii="Arial" w:eastAsia="Calibri" w:hAnsi="Arial" w:cs="Times New Roman"/>
+                <w:color w:val="231F20"/>
+                <w:w w:val="95"/>
+                <w:sz w:val="20"/>
+                <w:lang w:val="es-ES"/>
               </w:rPr>
               <w:t>el</w:t>
             </w:r>
@@ -1262,6 +1412,7 @@
                 <w:spacing w:val="-20"/>
                 <w:w w:val="95"/>
                 <w:sz w:val="20"/>
+                <w:lang w:val="es-ES"/>
               </w:rPr>
               <w:t xml:space="preserve"> </w:t>
             </w:r>
@@ -1272,6 +1423,7 @@
                 <w:spacing w:val="-2"/>
                 <w:w w:val="95"/>
                 <w:sz w:val="20"/>
+                <w:lang w:val="es-ES"/>
               </w:rPr>
               <w:t>c</w:t>
             </w:r>
@@ -1282,6 +1434,7 @@
                 <w:spacing w:val="-1"/>
                 <w:w w:val="95"/>
                 <w:sz w:val="20"/>
+                <w:lang w:val="es-ES"/>
               </w:rPr>
               <w:t>entro</w:t>
             </w:r>
@@ -1292,15 +1445,17 @@
                 <w:spacing w:val="-20"/>
                 <w:w w:val="95"/>
                 <w:sz w:val="20"/>
-              </w:rPr>
-              <w:t xml:space="preserve"> </w:t>
-            </w:r>
-            <w:r>
-              <w:rPr>
-                <w:rFonts w:ascii="Arial" w:eastAsia="Calibri" w:hAnsi="Arial" w:cs="Times New Roman"/>
-                <w:color w:val="231F20"/>
-                <w:w w:val="95"/>
-                <w:sz w:val="20"/>
+                <w:lang w:val="es-ES"/>
+              </w:rPr>
+              <w:t xml:space="preserve"> </w:t>
+            </w:r>
+            <w:r>
+              <w:rPr>
+                <w:rFonts w:ascii="Arial" w:eastAsia="Calibri" w:hAnsi="Arial" w:cs="Times New Roman"/>
+                <w:color w:val="231F20"/>
+                <w:w w:val="95"/>
+                <w:sz w:val="20"/>
+                <w:lang w:val="es-ES"/>
               </w:rPr>
               <w:t>de</w:t>
             </w:r>
@@ -1311,6 +1466,7 @@
                 <w:spacing w:val="-19"/>
                 <w:w w:val="95"/>
                 <w:sz w:val="20"/>
+                <w:lang w:val="es-ES"/>
               </w:rPr>
               <w:t xml:space="preserve"> </w:t>
             </w:r>
@@ -1321,6 +1477,7 @@
                 <w:spacing w:val="-1"/>
                 <w:w w:val="95"/>
                 <w:sz w:val="20"/>
+                <w:lang w:val="es-ES"/>
               </w:rPr>
               <w:t>r</w:t>
             </w:r>
@@ -1331,6 +1488,7 @@
                 <w:spacing w:val="-2"/>
                 <w:w w:val="95"/>
                 <w:sz w:val="20"/>
+                <w:lang w:val="es-ES"/>
               </w:rPr>
               <w:t>edes</w:t>
             </w:r>
@@ -1341,15 +1499,17 @@
                 <w:spacing w:val="-20"/>
                 <w:w w:val="95"/>
                 <w:sz w:val="20"/>
-              </w:rPr>
-              <w:t xml:space="preserve"> </w:t>
-            </w:r>
-            <w:r>
-              <w:rPr>
-                <w:rFonts w:ascii="Arial" w:eastAsia="Calibri" w:hAnsi="Arial" w:cs="Times New Roman"/>
-                <w:color w:val="231F20"/>
-                <w:w w:val="95"/>
-                <w:sz w:val="20"/>
+                <w:lang w:val="es-ES"/>
+              </w:rPr>
+              <w:t xml:space="preserve"> </w:t>
+            </w:r>
+            <w:r>
+              <w:rPr>
+                <w:rFonts w:ascii="Arial" w:eastAsia="Calibri" w:hAnsi="Arial" w:cs="Times New Roman"/>
+                <w:color w:val="231F20"/>
+                <w:w w:val="95"/>
+                <w:sz w:val="20"/>
+                <w:lang w:val="es-ES"/>
               </w:rPr>
               <w:t>y</w:t>
             </w:r>
@@ -1360,15 +1520,17 @@
                 <w:spacing w:val="-19"/>
                 <w:w w:val="95"/>
                 <w:sz w:val="20"/>
-              </w:rPr>
-              <w:t xml:space="preserve"> </w:t>
-            </w:r>
-            <w:r>
-              <w:rPr>
-                <w:rFonts w:ascii="Arial" w:eastAsia="Calibri" w:hAnsi="Arial" w:cs="Times New Roman"/>
-                <w:color w:val="231F20"/>
-                <w:w w:val="95"/>
-                <w:sz w:val="20"/>
+                <w:lang w:val="es-ES"/>
+              </w:rPr>
+              <w:t xml:space="preserve"> </w:t>
+            </w:r>
+            <w:r>
+              <w:rPr>
+                <w:rFonts w:ascii="Arial" w:eastAsia="Calibri" w:hAnsi="Arial" w:cs="Times New Roman"/>
+                <w:color w:val="231F20"/>
+                <w:w w:val="95"/>
+                <w:sz w:val="20"/>
+                <w:lang w:val="es-ES"/>
               </w:rPr>
               <w:t>en</w:t>
             </w:r>
@@ -1379,15 +1541,17 @@
                 <w:spacing w:val="-20"/>
                 <w:w w:val="95"/>
                 <w:sz w:val="20"/>
-              </w:rPr>
-              <w:t xml:space="preserve"> </w:t>
-            </w:r>
-            <w:r>
-              <w:rPr>
-                <w:rFonts w:ascii="Arial" w:eastAsia="Calibri" w:hAnsi="Arial" w:cs="Times New Roman"/>
-                <w:color w:val="231F20"/>
-                <w:w w:val="95"/>
-                <w:sz w:val="20"/>
+                <w:lang w:val="es-ES"/>
+              </w:rPr>
+              <w:t xml:space="preserve"> </w:t>
+            </w:r>
+            <w:r>
+              <w:rPr>
+                <w:rFonts w:ascii="Arial" w:eastAsia="Calibri" w:hAnsi="Arial" w:cs="Times New Roman"/>
+                <w:color w:val="231F20"/>
+                <w:w w:val="95"/>
+                <w:sz w:val="20"/>
+                <w:lang w:val="es-ES"/>
               </w:rPr>
               <w:t>la</w:t>
             </w:r>
@@ -1398,15 +1562,17 @@
                 <w:spacing w:val="-19"/>
                 <w:w w:val="95"/>
                 <w:sz w:val="20"/>
-              </w:rPr>
-              <w:t xml:space="preserve"> </w:t>
-            </w:r>
-            <w:r>
-              <w:rPr>
-                <w:rFonts w:ascii="Arial" w:eastAsia="Calibri" w:hAnsi="Arial" w:cs="Times New Roman"/>
-                <w:color w:val="231F20"/>
-                <w:w w:val="95"/>
-                <w:sz w:val="20"/>
+                <w:lang w:val="es-ES"/>
+              </w:rPr>
+              <w:t xml:space="preserve"> </w:t>
+            </w:r>
+            <w:r>
+              <w:rPr>
+                <w:rFonts w:ascii="Arial" w:eastAsia="Calibri" w:hAnsi="Arial" w:cs="Times New Roman"/>
+                <w:color w:val="231F20"/>
+                <w:w w:val="95"/>
+                <w:sz w:val="20"/>
+                <w:lang w:val="es-ES"/>
               </w:rPr>
               <w:t>sala</w:t>
             </w:r>
@@ -1417,15 +1583,17 @@
                 <w:spacing w:val="-20"/>
                 <w:w w:val="95"/>
                 <w:sz w:val="20"/>
-              </w:rPr>
-              <w:t xml:space="preserve"> </w:t>
-            </w:r>
-            <w:r>
-              <w:rPr>
-                <w:rFonts w:ascii="Arial" w:eastAsia="Calibri" w:hAnsi="Arial" w:cs="Times New Roman"/>
-                <w:color w:val="231F20"/>
-                <w:w w:val="95"/>
-                <w:sz w:val="20"/>
+                <w:lang w:val="es-ES"/>
+              </w:rPr>
+              <w:t xml:space="preserve"> </w:t>
+            </w:r>
+            <w:r>
+              <w:rPr>
+                <w:rFonts w:ascii="Arial" w:eastAsia="Calibri" w:hAnsi="Arial" w:cs="Times New Roman"/>
+                <w:color w:val="231F20"/>
+                <w:w w:val="95"/>
+                <w:sz w:val="20"/>
+                <w:lang w:val="es-ES"/>
               </w:rPr>
               <w:t>de</w:t>
             </w:r>
@@ -1436,6 +1604,7 @@
                 <w:spacing w:val="-19"/>
                 <w:w w:val="95"/>
                 <w:sz w:val="20"/>
+                <w:lang w:val="es-ES"/>
               </w:rPr>
               <w:t xml:space="preserve"> </w:t>
             </w:r>
@@ -1446,6 +1615,7 @@
                 <w:spacing w:val="-2"/>
                 <w:w w:val="95"/>
                 <w:sz w:val="20"/>
+                <w:lang w:val="es-ES"/>
               </w:rPr>
               <w:t>ser</w:t>
             </w:r>
@@ -1456,6 +1626,7 @@
                 <w:spacing w:val="-1"/>
                 <w:w w:val="95"/>
                 <w:sz w:val="20"/>
+                <w:lang w:val="es-ES"/>
               </w:rPr>
               <w:t>vidor</w:t>
             </w:r>
@@ -1466,6 +1637,7 @@
                 <w:spacing w:val="-2"/>
                 <w:w w:val="95"/>
                 <w:sz w:val="20"/>
+                <w:lang w:val="es-ES"/>
               </w:rPr>
               <w:t>es.</w:t>
             </w:r>
@@ -1499,6 +1671,7 @@
                 <w:szCs w:val="20"/>
               </w:rPr>
             </w:pPr>
+            <w:proofErr w:type="spellStart"/>
             <w:r>
               <w:rPr>
                 <w:rFonts w:ascii="Arial" w:eastAsia="Calibri" w:hAnsi="Calibri" w:cs="Times New Roman"/>
@@ -1509,6 +1682,7 @@
               </w:rPr>
               <w:t>Ejemplo</w:t>
             </w:r>
+            <w:proofErr w:type="spellEnd"/>
           </w:p>
         </w:tc>
       </w:tr>
@@ -1542,7 +1716,7 @@
               <w:rPr>
                 <w:rFonts w:ascii="Calibri" w:eastAsia="Calibri" w:hAnsi="Calibri" w:cs="Times New Roman"/>
                 <w:noProof/>
-                <w:lang w:eastAsia="es-EC"/>
+                <w:lang w:val="es-ES" w:eastAsia="es-ES"/>
               </w:rPr>
               <w:drawing>
                 <wp:inline distT="0" distB="0" distL="0" distR="0">
@@ -1562,7 +1736,7 @@
                           </pic:cNvPicPr>
                         </pic:nvPicPr>
                         <pic:blipFill>
-                          <a:blip r:embed="rId5">
+                          <a:blip r:embed="rId7">
                             <a:extLst>
                               <a:ext uri="{28A0092B-C50C-407E-A947-70E740481C1C}">
                                 <a14:useLocalDpi xmlns:a14="http://schemas.microsoft.com/office/drawing/2010/main" val="0"/>
@@ -1608,8 +1782,8 @@
           <w:lang w:val="en-US"/>
         </w:rPr>
         <w:sectPr>
-          <w:footerReference w:type="even" r:id="rId6"/>
-          <w:footerReference w:type="default" r:id="rId7"/>
+          <w:footerReference w:type="even" r:id="rId8"/>
+          <w:footerReference w:type="default" r:id="rId9"/>
           <w:pgSz w:w="11906" w:h="16840"/>
           <w:pgMar w:top="1040" w:right="0" w:bottom="900" w:left="1260" w:header="706" w:footer="715" w:gutter="0"/>
           <w:pgNumType w:start="162"/>
@@ -1617,10 +1791,7 @@
         </w:sectPr>
       </w:pPr>
     </w:p>
-    <w:p>
-      <w:bookmarkStart w:id="0" w:name="_GoBack"/>
-      <w:bookmarkEnd w:id="0"/>
-    </w:p>
+    <w:p/>
     <w:sectPr>
       <w:pgSz w:w="11906" w:h="16838"/>
       <w:pgMar w:top="1417" w:right="1701" w:bottom="1417" w:left="1701" w:header="708" w:footer="708" w:gutter="0"/>
@@ -1629,6 +1800,31 @@
     </w:sectPr>
   </w:body>
 </w:document>
+</file>
+
+<file path=word/endnotes.xml><?xml version="1.0" encoding="utf-8"?>
+<w:endnotes xmlns:wpc="http://schemas.microsoft.com/office/word/2010/wordprocessingCanvas" xmlns:mc="http://schemas.openxmlformats.org/markup-compatibility/2006" xmlns:o="urn:schemas-microsoft-com:office:office" xmlns:r="http://schemas.openxmlformats.org/officeDocument/2006/relationships" xmlns:m="http://schemas.openxmlformats.org/officeDocument/2006/math" xmlns:v="urn:schemas-microsoft-com:vml" xmlns:wp14="http://schemas.microsoft.com/office/word/2010/wordprocessingDrawing" xmlns:wp="http://schemas.openxmlformats.org/drawingml/2006/wordprocessingDrawing" xmlns:w10="urn:schemas-microsoft-com:office:word" xmlns:w="http://schemas.openxmlformats.org/wordprocessingml/2006/main" xmlns:w14="http://schemas.microsoft.com/office/word/2010/wordml" xmlns:w15="http://schemas.microsoft.com/office/word/2012/wordml" xmlns:wpg="http://schemas.microsoft.com/office/word/2010/wordprocessingGroup" xmlns:wpi="http://schemas.microsoft.com/office/word/2010/wordprocessingInk" xmlns:wne="http://schemas.microsoft.com/office/word/2006/wordml" xmlns:wps="http://schemas.microsoft.com/office/word/2010/wordprocessingShape" mc:Ignorable="w14 w15 wp14">
+  <w:endnote w:type="separator" w:id="-1">
+    <w:p>
+      <w:pPr>
+        <w:spacing w:after="0" w:line="240" w:lineRule="auto"/>
+      </w:pPr>
+      <w:r>
+        <w:separator/>
+      </w:r>
+    </w:p>
+  </w:endnote>
+  <w:endnote w:type="continuationSeparator" w:id="0">
+    <w:p>
+      <w:pPr>
+        <w:spacing w:after="0" w:line="240" w:lineRule="auto"/>
+      </w:pPr>
+      <w:r>
+        <w:continuationSeparator/>
+      </w:r>
+    </w:p>
+  </w:endnote>
+</w:endnotes>
 </file>
 
 <file path=word/footer1.xml><?xml version="1.0" encoding="utf-8"?>
@@ -1644,7 +1840,7 @@
     <w:r>
       <w:rPr>
         <w:noProof/>
-        <w:lang w:eastAsia="es-EC"/>
+        <w:lang w:val="es-ES" w:eastAsia="es-ES"/>
       </w:rPr>
       <mc:AlternateContent>
         <mc:Choice Requires="wpg">
@@ -2179,7 +2375,7 @@
     <w:r>
       <w:rPr>
         <w:noProof/>
-        <w:lang w:eastAsia="es-EC"/>
+        <w:lang w:val="es-ES" w:eastAsia="es-ES"/>
       </w:rPr>
       <mc:AlternateContent>
         <mc:Choice Requires="wps">
@@ -2358,7 +2554,7 @@
     <w:r>
       <w:rPr>
         <w:noProof/>
-        <w:lang w:eastAsia="es-EC"/>
+        <w:lang w:val="es-ES" w:eastAsia="es-ES"/>
       </w:rPr>
       <mc:AlternateContent>
         <mc:Choice Requires="wps">
@@ -2821,7 +3017,7 @@
     <w:r>
       <w:rPr>
         <w:noProof/>
-        <w:lang w:eastAsia="es-EC"/>
+        <w:lang w:val="es-ES" w:eastAsia="es-ES"/>
       </w:rPr>
       <mc:AlternateContent>
         <mc:Choice Requires="wpg">
@@ -3376,7 +3572,7 @@
     <w:r>
       <w:rPr>
         <w:noProof/>
-        <w:lang w:eastAsia="es-EC"/>
+        <w:lang w:val="es-ES" w:eastAsia="es-ES"/>
       </w:rPr>
       <mc:AlternateContent>
         <mc:Choice Requires="wps">
@@ -3471,7 +3667,7 @@
                               <w:w w:val="80"/>
                               <w:sz w:val="28"/>
                             </w:rPr>
-                            <w:t>162</w:t>
+                            <w:t>163</w:t>
                           </w:r>
                           <w:r>
                             <w:fldChar w:fldCharType="end"/>
@@ -3538,7 +3734,7 @@
                         <w:w w:val="80"/>
                         <w:sz w:val="28"/>
                       </w:rPr>
-                      <w:t>162</w:t>
+                      <w:t>163</w:t>
                     </w:r>
                     <w:r>
                       <w:fldChar w:fldCharType="end"/>
@@ -3555,7 +3751,7 @@
     <w:r>
       <w:rPr>
         <w:noProof/>
-        <w:lang w:eastAsia="es-EC"/>
+        <w:lang w:val="es-ES" w:eastAsia="es-ES"/>
       </w:rPr>
       <mc:AlternateContent>
         <mc:Choice Requires="wps">
@@ -4003,6 +4199,31 @@
     </w:r>
   </w:p>
 </w:ftr>
+</file>
+
+<file path=word/footnotes.xml><?xml version="1.0" encoding="utf-8"?>
+<w:footnotes xmlns:wpc="http://schemas.microsoft.com/office/word/2010/wordprocessingCanvas" xmlns:mc="http://schemas.openxmlformats.org/markup-compatibility/2006" xmlns:o="urn:schemas-microsoft-com:office:office" xmlns:r="http://schemas.openxmlformats.org/officeDocument/2006/relationships" xmlns:m="http://schemas.openxmlformats.org/officeDocument/2006/math" xmlns:v="urn:schemas-microsoft-com:vml" xmlns:wp14="http://schemas.microsoft.com/office/word/2010/wordprocessingDrawing" xmlns:wp="http://schemas.openxmlformats.org/drawingml/2006/wordprocessingDrawing" xmlns:w10="urn:schemas-microsoft-com:office:word" xmlns:w="http://schemas.openxmlformats.org/wordprocessingml/2006/main" xmlns:w14="http://schemas.microsoft.com/office/word/2010/wordml" xmlns:w15="http://schemas.microsoft.com/office/word/2012/wordml" xmlns:wpg="http://schemas.microsoft.com/office/word/2010/wordprocessingGroup" xmlns:wpi="http://schemas.microsoft.com/office/word/2010/wordprocessingInk" xmlns:wne="http://schemas.microsoft.com/office/word/2006/wordml" xmlns:wps="http://schemas.microsoft.com/office/word/2010/wordprocessingShape" mc:Ignorable="w14 w15 wp14">
+  <w:footnote w:type="separator" w:id="-1">
+    <w:p>
+      <w:pPr>
+        <w:spacing w:after="0" w:line="240" w:lineRule="auto"/>
+      </w:pPr>
+      <w:r>
+        <w:separator/>
+      </w:r>
+    </w:p>
+  </w:footnote>
+  <w:footnote w:type="continuationSeparator" w:id="0">
+    <w:p>
+      <w:pPr>
+        <w:spacing w:after="0" w:line="240" w:lineRule="auto"/>
+      </w:pPr>
+      <w:r>
+        <w:continuationSeparator/>
+      </w:r>
+    </w:p>
+  </w:footnote>
+</w:footnotes>
 </file>
 
 <file path=word/styles.xml><?xml version="1.0" encoding="utf-8"?>

</xml_diff>